<commit_message>
ABC hozzáadva, minden működik, build done
</commit_message>
<xml_diff>
--- a/WindowsFormsApp autósiskola/bin/Debug/kepzesi igazolas sablon a programhoz.docx
+++ b/WindowsFormsApp autósiskola/bin/Debug/kepzesi igazolas sablon a programhoz.docx
@@ -1,6 +1,6 @@
 
 <file path=word/document.xml><?xml version="1.0" encoding="utf-8"?>
-<w:document xmlns:wpc="http://schemas.microsoft.com/office/word/2010/wordprocessingCanvas" xmlns:cx="http://schemas.microsoft.com/office/drawing/2014/chartex" xmlns:cx1="http://schemas.microsoft.com/office/drawing/2015/9/8/chartex" xmlns:cx2="http://schemas.microsoft.com/office/drawing/2015/10/21/chartex" xmlns:cx3="http://schemas.microsoft.com/office/drawing/2016/5/9/chartex" xmlns:cx4="http://schemas.microsoft.com/office/drawing/2016/5/10/chartex" xmlns:cx5="http://schemas.microsoft.com/office/drawing/2016/5/11/chartex" xmlns:cx6="http://schemas.microsoft.com/office/drawing/2016/5/12/chartex" xmlns:cx7="http://schemas.microsoft.com/office/drawing/2016/5/13/chartex" xmlns:cx8="http://schemas.microsoft.com/office/drawing/2016/5/14/chartex" xmlns:mc="http://schemas.openxmlformats.org/markup-compatibility/2006" xmlns:aink="http://schemas.microsoft.com/office/drawing/2016/ink" xmlns:am3d="http://schemas.microsoft.com/office/drawing/2017/model3d" xmlns:o="urn:schemas-microsoft-com:office:office" xmlns:r="http://schemas.openxmlformats.org/officeDocument/2006/relationships" xmlns:m="http://schemas.openxmlformats.org/officeDocument/2006/math" xmlns:v="urn:schemas-microsoft-com:vml" xmlns:wp14="http://schemas.microsoft.com/office/word/2010/wordprocessingDrawing" xmlns:wp="http://schemas.openxmlformats.org/drawingml/2006/wordprocessingDrawing" xmlns:w10="urn:schemas-microsoft-com:office:word" xmlns:w="http://schemas.openxmlformats.org/wordprocessingml/2006/main" xmlns:w14="http://schemas.microsoft.com/office/word/2010/wordml" xmlns:w15="http://schemas.microsoft.com/office/word/2012/wordml" xmlns:w16cex="http://schemas.microsoft.com/office/word/2018/wordml/cex" xmlns:w16cid="http://schemas.microsoft.com/office/word/2016/wordml/cid" xmlns:w16="http://schemas.microsoft.com/office/word/2018/wordml" xmlns:w16se="http://schemas.microsoft.com/office/word/2015/wordml/symex" xmlns:wpg="http://schemas.microsoft.com/office/word/2010/wordprocessingGroup" xmlns:wpi="http://schemas.microsoft.com/office/word/2010/wordprocessingInk" xmlns:wne="http://schemas.microsoft.com/office/word/2006/wordml" xmlns:wps="http://schemas.microsoft.com/office/word/2010/wordprocessingShape" mc:Ignorable="w14 w15 w16se w16cid w16 w16cex wp14">
+<w:document xmlns:wpc="http://schemas.microsoft.com/office/word/2010/wordprocessingCanvas" xmlns:cx="http://schemas.microsoft.com/office/drawing/2014/chartex" xmlns:cx1="http://schemas.microsoft.com/office/drawing/2015/9/8/chartex" xmlns:cx2="http://schemas.microsoft.com/office/drawing/2015/10/21/chartex" xmlns:cx3="http://schemas.microsoft.com/office/drawing/2016/5/9/chartex" xmlns:cx4="http://schemas.microsoft.com/office/drawing/2016/5/10/chartex" xmlns:cx5="http://schemas.microsoft.com/office/drawing/2016/5/11/chartex" xmlns:cx6="http://schemas.microsoft.com/office/drawing/2016/5/12/chartex" xmlns:cx7="http://schemas.microsoft.com/office/drawing/2016/5/13/chartex" xmlns:cx8="http://schemas.microsoft.com/office/drawing/2016/5/14/chartex" xmlns:mc="http://schemas.openxmlformats.org/markup-compatibility/2006" xmlns:aink="http://schemas.microsoft.com/office/drawing/2016/ink" xmlns:am3d="http://schemas.microsoft.com/office/drawing/2017/model3d" xmlns:o="urn:schemas-microsoft-com:office:office" xmlns:r="http://schemas.openxmlformats.org/officeDocument/2006/relationships" xmlns:m="http://schemas.openxmlformats.org/officeDocument/2006/math" xmlns:v="urn:schemas-microsoft-com:vml" xmlns:wp14="http://schemas.microsoft.com/office/word/2010/wordprocessingDrawing" xmlns:wp="http://schemas.openxmlformats.org/drawingml/2006/wordprocessingDrawing" xmlns:w10="urn:schemas-microsoft-com:office:word" xmlns:w="http://schemas.openxmlformats.org/wordprocessingml/2006/main" xmlns:w14="http://schemas.microsoft.com/office/word/2010/wordml" xmlns:w15="http://schemas.microsoft.com/office/word/2012/wordml" xmlns:w16cex="http://schemas.microsoft.com/office/word/2018/wordml/cex" xmlns:w16cid="http://schemas.microsoft.com/office/word/2016/wordml/cid" xmlns:w16="http://schemas.microsoft.com/office/word/2018/wordml" xmlns:w16sdtdh="http://schemas.microsoft.com/office/word/2020/wordml/sdtdatahash" xmlns:w16se="http://schemas.microsoft.com/office/word/2015/wordml/symex" xmlns:wpg="http://schemas.microsoft.com/office/word/2010/wordprocessingGroup" xmlns:wpi="http://schemas.microsoft.com/office/word/2010/wordprocessingInk" xmlns:wne="http://schemas.microsoft.com/office/word/2006/wordml" xmlns:wps="http://schemas.microsoft.com/office/word/2010/wordprocessingShape" mc:Ignorable="w14 w15 w16se w16cid w16 w16cex w16sdtdh wp14">
   <w:body>
     <w:p>
       <w:pPr>
@@ -128,7 +128,23 @@
           <w:rFonts w:ascii="Times" w:hAnsi="Times" w:cs="Times"/>
           <w:color w:val="000000"/>
         </w:rPr>
-        <w:t>2030</w:t>
+        <w:t>&lt;</w:t>
+      </w:r>
+      <w:proofErr w:type="spellStart"/>
+      <w:r>
+        <w:rPr>
+          <w:rFonts w:ascii="Times" w:hAnsi="Times" w:cs="Times"/>
+          <w:color w:val="000000"/>
+        </w:rPr>
+        <w:t>iskolaAzonosito</w:t>
+      </w:r>
+      <w:proofErr w:type="spellEnd"/>
+      <w:r>
+        <w:rPr>
+          <w:rFonts w:ascii="Times" w:hAnsi="Times" w:cs="Times"/>
+          <w:color w:val="000000"/>
+        </w:rPr>
+        <w:t>&gt;</w:t>
       </w:r>
     </w:p>
     <w:p>
@@ -170,7 +186,27 @@
           <w:sz w:val="22"/>
           <w:szCs w:val="22"/>
         </w:rPr>
-        <w:t>Főút Autósiskola</w:t>
+        <w:t>&lt;</w:t>
+      </w:r>
+      <w:proofErr w:type="spellStart"/>
+      <w:r>
+        <w:rPr>
+          <w:rFonts w:ascii="Times" w:hAnsi="Times" w:cs="Times"/>
+          <w:color w:val="000000"/>
+          <w:sz w:val="22"/>
+          <w:szCs w:val="22"/>
+        </w:rPr>
+        <w:t>iskolaNev</w:t>
+      </w:r>
+      <w:proofErr w:type="spellEnd"/>
+      <w:r>
+        <w:rPr>
+          <w:rFonts w:ascii="Times" w:hAnsi="Times" w:cs="Times"/>
+          <w:color w:val="000000"/>
+          <w:sz w:val="22"/>
+          <w:szCs w:val="22"/>
+        </w:rPr>
+        <w:t>&gt;</w:t>
       </w:r>
     </w:p>
     <w:p>
@@ -221,7 +257,27 @@
           <w:sz w:val="22"/>
           <w:szCs w:val="22"/>
         </w:rPr>
-        <w:t>Érd, Fő Utca 52.</w:t>
+        <w:t>&lt;</w:t>
+      </w:r>
+      <w:proofErr w:type="spellStart"/>
+      <w:r>
+        <w:rPr>
+          <w:rFonts w:ascii="Times" w:hAnsi="Times" w:cs="Times"/>
+          <w:color w:val="000000"/>
+          <w:sz w:val="22"/>
+          <w:szCs w:val="22"/>
+        </w:rPr>
+        <w:t>iskolaCim</w:t>
+      </w:r>
+      <w:proofErr w:type="spellEnd"/>
+      <w:r>
+        <w:rPr>
+          <w:rFonts w:ascii="Times" w:hAnsi="Times" w:cs="Times"/>
+          <w:color w:val="000000"/>
+          <w:sz w:val="22"/>
+          <w:szCs w:val="22"/>
+        </w:rPr>
+        <w:t>&gt;</w:t>
       </w:r>
     </w:p>
     <w:p>
@@ -3038,7 +3094,7 @@
 </file>
 
 <file path=word/numbering.xml><?xml version="1.0" encoding="utf-8"?>
-<w:numbering xmlns:wpc="http://schemas.microsoft.com/office/word/2010/wordprocessingCanvas" xmlns:cx="http://schemas.microsoft.com/office/drawing/2014/chartex" xmlns:cx1="http://schemas.microsoft.com/office/drawing/2015/9/8/chartex" xmlns:cx2="http://schemas.microsoft.com/office/drawing/2015/10/21/chartex" xmlns:cx3="http://schemas.microsoft.com/office/drawing/2016/5/9/chartex" xmlns:cx4="http://schemas.microsoft.com/office/drawing/2016/5/10/chartex" xmlns:cx5="http://schemas.microsoft.com/office/drawing/2016/5/11/chartex" xmlns:cx6="http://schemas.microsoft.com/office/drawing/2016/5/12/chartex" xmlns:cx7="http://schemas.microsoft.com/office/drawing/2016/5/13/chartex" xmlns:cx8="http://schemas.microsoft.com/office/drawing/2016/5/14/chartex" xmlns:mc="http://schemas.openxmlformats.org/markup-compatibility/2006" xmlns:aink="http://schemas.microsoft.com/office/drawing/2016/ink" xmlns:am3d="http://schemas.microsoft.com/office/drawing/2017/model3d" xmlns:o="urn:schemas-microsoft-com:office:office" xmlns:r="http://schemas.openxmlformats.org/officeDocument/2006/relationships" xmlns:m="http://schemas.openxmlformats.org/officeDocument/2006/math" xmlns:v="urn:schemas-microsoft-com:vml" xmlns:wp14="http://schemas.microsoft.com/office/word/2010/wordprocessingDrawing" xmlns:wp="http://schemas.openxmlformats.org/drawingml/2006/wordprocessingDrawing" xmlns:w10="urn:schemas-microsoft-com:office:word" xmlns:w="http://schemas.openxmlformats.org/wordprocessingml/2006/main" xmlns:w14="http://schemas.microsoft.com/office/word/2010/wordml" xmlns:w15="http://schemas.microsoft.com/office/word/2012/wordml" xmlns:w16cex="http://schemas.microsoft.com/office/word/2018/wordml/cex" xmlns:w16cid="http://schemas.microsoft.com/office/word/2016/wordml/cid" xmlns:w16="http://schemas.microsoft.com/office/word/2018/wordml" xmlns:w16se="http://schemas.microsoft.com/office/word/2015/wordml/symex" xmlns:wpg="http://schemas.microsoft.com/office/word/2010/wordprocessingGroup" xmlns:wpi="http://schemas.microsoft.com/office/word/2010/wordprocessingInk" xmlns:wne="http://schemas.microsoft.com/office/word/2006/wordml" xmlns:wps="http://schemas.microsoft.com/office/word/2010/wordprocessingShape" mc:Ignorable="w14 w15 w16se w16cid w16 w16cex wp14">
+<w:numbering xmlns:wpc="http://schemas.microsoft.com/office/word/2010/wordprocessingCanvas" xmlns:cx="http://schemas.microsoft.com/office/drawing/2014/chartex" xmlns:cx1="http://schemas.microsoft.com/office/drawing/2015/9/8/chartex" xmlns:cx2="http://schemas.microsoft.com/office/drawing/2015/10/21/chartex" xmlns:cx3="http://schemas.microsoft.com/office/drawing/2016/5/9/chartex" xmlns:cx4="http://schemas.microsoft.com/office/drawing/2016/5/10/chartex" xmlns:cx5="http://schemas.microsoft.com/office/drawing/2016/5/11/chartex" xmlns:cx6="http://schemas.microsoft.com/office/drawing/2016/5/12/chartex" xmlns:cx7="http://schemas.microsoft.com/office/drawing/2016/5/13/chartex" xmlns:cx8="http://schemas.microsoft.com/office/drawing/2016/5/14/chartex" xmlns:mc="http://schemas.openxmlformats.org/markup-compatibility/2006" xmlns:aink="http://schemas.microsoft.com/office/drawing/2016/ink" xmlns:am3d="http://schemas.microsoft.com/office/drawing/2017/model3d" xmlns:o="urn:schemas-microsoft-com:office:office" xmlns:r="http://schemas.openxmlformats.org/officeDocument/2006/relationships" xmlns:m="http://schemas.openxmlformats.org/officeDocument/2006/math" xmlns:v="urn:schemas-microsoft-com:vml" xmlns:wp14="http://schemas.microsoft.com/office/word/2010/wordprocessingDrawing" xmlns:wp="http://schemas.openxmlformats.org/drawingml/2006/wordprocessingDrawing" xmlns:w10="urn:schemas-microsoft-com:office:word" xmlns:w="http://schemas.openxmlformats.org/wordprocessingml/2006/main" xmlns:w14="http://schemas.microsoft.com/office/word/2010/wordml" xmlns:w15="http://schemas.microsoft.com/office/word/2012/wordml" xmlns:w16cex="http://schemas.microsoft.com/office/word/2018/wordml/cex" xmlns:w16cid="http://schemas.microsoft.com/office/word/2016/wordml/cid" xmlns:w16="http://schemas.microsoft.com/office/word/2018/wordml" xmlns:w16sdtdh="http://schemas.microsoft.com/office/word/2020/wordml/sdtdatahash" xmlns:w16se="http://schemas.microsoft.com/office/word/2015/wordml/symex" xmlns:wpg="http://schemas.microsoft.com/office/word/2010/wordprocessingGroup" xmlns:wpi="http://schemas.microsoft.com/office/word/2010/wordprocessingInk" xmlns:wne="http://schemas.microsoft.com/office/word/2006/wordml" xmlns:wps="http://schemas.microsoft.com/office/word/2010/wordprocessingShape" mc:Ignorable="w14 w15 w16se w16cid w16 w16cex w16sdtdh wp14">
   <w:abstractNum w:abstractNumId="0" w15:restartNumberingAfterBreak="0">
     <w:nsid w:val="597C33F0"/>
     <w:multiLevelType w:val="hybridMultilevel"/>
@@ -3159,7 +3215,7 @@
 </file>
 
 <file path=word/styles.xml><?xml version="1.0" encoding="utf-8"?>
-<w:styles xmlns:mc="http://schemas.openxmlformats.org/markup-compatibility/2006" xmlns:r="http://schemas.openxmlformats.org/officeDocument/2006/relationships" xmlns:w="http://schemas.openxmlformats.org/wordprocessingml/2006/main" xmlns:w14="http://schemas.microsoft.com/office/word/2010/wordml" xmlns:w15="http://schemas.microsoft.com/office/word/2012/wordml" xmlns:w16cex="http://schemas.microsoft.com/office/word/2018/wordml/cex" xmlns:w16cid="http://schemas.microsoft.com/office/word/2016/wordml/cid" xmlns:w16="http://schemas.microsoft.com/office/word/2018/wordml" xmlns:w16se="http://schemas.microsoft.com/office/word/2015/wordml/symex" mc:Ignorable="w14 w15 w16se w16cid w16 w16cex">
+<w:styles xmlns:mc="http://schemas.openxmlformats.org/markup-compatibility/2006" xmlns:r="http://schemas.openxmlformats.org/officeDocument/2006/relationships" xmlns:w="http://schemas.openxmlformats.org/wordprocessingml/2006/main" xmlns:w14="http://schemas.microsoft.com/office/word/2010/wordml" xmlns:w15="http://schemas.microsoft.com/office/word/2012/wordml" xmlns:w16cex="http://schemas.microsoft.com/office/word/2018/wordml/cex" xmlns:w16cid="http://schemas.microsoft.com/office/word/2016/wordml/cid" xmlns:w16="http://schemas.microsoft.com/office/word/2018/wordml" xmlns:w16sdtdh="http://schemas.microsoft.com/office/word/2020/wordml/sdtdatahash" xmlns:w16se="http://schemas.microsoft.com/office/word/2015/wordml/symex" mc:Ignorable="w14 w15 w16se w16cid w16 w16cex w16sdtdh">
   <w:docDefaults>
     <w:rPrDefault>
       <w:rPr>

</xml_diff>

<commit_message>
hibás excel fájl kezelése, space trim()
</commit_message>
<xml_diff>
--- a/WindowsFormsApp autósiskola/bin/Debug/kepzesi igazolas sablon a programhoz.docx
+++ b/WindowsFormsApp autósiskola/bin/Debug/kepzesi igazolas sablon a programhoz.docx
@@ -103,7 +103,7 @@
       <w:pPr>
         <w:pStyle w:val="NormlWeb"/>
         <w:tabs>
-          <w:tab w:val="left" w:pos="2694"/>
+          <w:tab w:val="left" w:pos="2835"/>
           <w:tab w:val="left" w:leader="dot" w:pos="7655"/>
         </w:tabs>
         <w:spacing w:before="120" w:beforeAutospacing="0" w:after="0" w:afterAutospacing="0"/>
@@ -151,7 +151,7 @@
       <w:pPr>
         <w:pStyle w:val="NormlWeb"/>
         <w:tabs>
-          <w:tab w:val="left" w:pos="2694"/>
+          <w:tab w:val="left" w:pos="2835"/>
           <w:tab w:val="left" w:leader="dot" w:pos="7655"/>
         </w:tabs>
         <w:spacing w:before="120" w:beforeAutospacing="0" w:after="0" w:afterAutospacing="0"/>
@@ -213,7 +213,7 @@
       <w:pPr>
         <w:pStyle w:val="NormlWeb"/>
         <w:tabs>
-          <w:tab w:val="left" w:pos="2694"/>
+          <w:tab w:val="left" w:pos="2835"/>
           <w:tab w:val="left" w:leader="dot" w:pos="4678"/>
         </w:tabs>
         <w:spacing w:before="120" w:beforeAutospacing="0" w:after="0" w:afterAutospacing="0"/>
@@ -284,7 +284,7 @@
       <w:pPr>
         <w:pStyle w:val="NormlWeb"/>
         <w:tabs>
-          <w:tab w:val="left" w:pos="2694"/>
+          <w:tab w:val="left" w:pos="2835"/>
           <w:tab w:val="left" w:pos="7655"/>
         </w:tabs>
         <w:spacing w:before="120" w:beforeAutospacing="0" w:after="0" w:afterAutospacing="0"/>
@@ -310,7 +310,7 @@
       <w:pPr>
         <w:pStyle w:val="NormlWeb"/>
         <w:tabs>
-          <w:tab w:val="left" w:pos="2694"/>
+          <w:tab w:val="left" w:pos="2835"/>
           <w:tab w:val="left" w:leader="dot" w:pos="7655"/>
         </w:tabs>
         <w:spacing w:before="120" w:beforeAutospacing="0" w:after="0" w:afterAutospacing="0"/>
@@ -381,7 +381,7 @@
       <w:pPr>
         <w:pStyle w:val="NormlWeb"/>
         <w:tabs>
-          <w:tab w:val="left" w:pos="2694"/>
+          <w:tab w:val="left" w:pos="2835"/>
           <w:tab w:val="left" w:leader="dot" w:pos="7655"/>
         </w:tabs>
         <w:spacing w:before="120" w:beforeAutospacing="0" w:after="0" w:afterAutospacing="0"/>
@@ -443,7 +443,7 @@
       <w:pPr>
         <w:pStyle w:val="NormlWeb"/>
         <w:tabs>
-          <w:tab w:val="left" w:pos="2694"/>
+          <w:tab w:val="left" w:pos="2835"/>
           <w:tab w:val="left" w:leader="dot" w:pos="7655"/>
         </w:tabs>
         <w:spacing w:before="120" w:beforeAutospacing="0" w:after="0" w:afterAutospacing="0"/>
@@ -469,6 +469,15 @@
           <w:sz w:val="22"/>
           <w:szCs w:val="22"/>
         </w:rPr>
+        <w:tab/>
+      </w:r>
+      <w:r>
+        <w:rPr>
+          <w:rFonts w:ascii="Times" w:hAnsi="Times" w:cs="Times"/>
+          <w:color w:val="000000"/>
+          <w:sz w:val="22"/>
+          <w:szCs w:val="22"/>
+        </w:rPr>
         <w:t>&lt;</w:t>
       </w:r>
       <w:proofErr w:type="spellStart"/>
@@ -496,7 +505,7 @@
       <w:pPr>
         <w:pStyle w:val="NormlWeb"/>
         <w:tabs>
-          <w:tab w:val="left" w:pos="2694"/>
+          <w:tab w:val="left" w:pos="2835"/>
           <w:tab w:val="left" w:leader="dot" w:pos="7655"/>
         </w:tabs>
         <w:spacing w:before="120" w:beforeAutospacing="0" w:after="0" w:afterAutospacing="0"/>
@@ -547,7 +556,7 @@
       <w:pPr>
         <w:pStyle w:val="NormlWeb"/>
         <w:tabs>
-          <w:tab w:val="left" w:pos="2694"/>
+          <w:tab w:val="left" w:pos="2835"/>
           <w:tab w:val="left" w:leader="dot" w:pos="7655"/>
         </w:tabs>
         <w:spacing w:before="120" w:beforeAutospacing="0" w:after="0" w:afterAutospacing="0"/>
@@ -609,7 +618,7 @@
       <w:pPr>
         <w:pStyle w:val="NormlWeb"/>
         <w:tabs>
-          <w:tab w:val="left" w:pos="2694"/>
+          <w:tab w:val="left" w:pos="2835"/>
           <w:tab w:val="left" w:leader="dot" w:pos="7655"/>
         </w:tabs>
         <w:spacing w:before="120" w:beforeAutospacing="0" w:after="0" w:afterAutospacing="0"/>

</xml_diff>